<commit_message>
Aula de SO 05/04
</commit_message>
<xml_diff>
--- a/ckp_1_SO_RM87182.docx
+++ b/ckp_1_SO_RM87182.docx
@@ -66,11 +66,9 @@
       <w:r>
         <w:t xml:space="preserve">A) Verdadeira, pois </w:t>
       </w:r>
-      <w:proofErr w:type="spellStart"/>
-      <w:r>
-        <w:t>independente</w:t>
-      </w:r>
-      <w:proofErr w:type="spellEnd"/>
+      <w:r>
+        <w:t>independentemente</w:t>
+      </w:r>
       <w:r>
         <w:t xml:space="preserve"> da quantidade de núcleos de processamento, para o programa funcionar é necessário que o processo seja executado pelo processador, e isso aconteceria tendo um ou mais núcleos.</w:t>
       </w:r>
@@ -96,10 +94,19 @@
         <w:pStyle w:val="PargrafodaLista"/>
       </w:pPr>
       <w:r>
-        <w:t>D) Falsa, pois os registradores de um sistema 64 bits são diferentes de um 32 bits, de forma que para que o programa fosse executado com sucesso</w:t>
-      </w:r>
-      <w:r>
-        <w:t>, os registradores teriam que ser compatíveis entre si. Ou seja, dado que o programa executou com sucesso nos dois sistemas, podemos dizer que os registradores eram compatíveis, portanto, ambos os sistemas tinham a mesma arquitetura.</w:t>
+        <w:t xml:space="preserve">D) Falsa, pois os registradores de um sistema </w:t>
+      </w:r>
+      <w:r>
+        <w:t>64 bits</w:t>
+      </w:r>
+      <w:r>
+        <w:t xml:space="preserve"> são diferentes de </w:t>
+      </w:r>
+      <w:r>
+        <w:t>um 32 bit</w:t>
+      </w:r>
+      <w:r>
+        <w:t>, de forma que para que o programa fosse executado com sucesso, os registradores teriam que ser compatíveis entre si. Ou seja, dado que o programa executou com sucesso nos dois sistemas, podemos dizer que os registradores eram compatíveis, portanto, ambos os sistemas tinham a mesma arquitetura.</w:t>
       </w:r>
     </w:p>
     <w:p>
@@ -136,13 +143,7 @@
         <w:pStyle w:val="PargrafodaLista"/>
       </w:pPr>
       <w:r>
-        <w:t>C) Sim, pois isso permitiria ao SO conseguir trocar o contexto de hardware mais rapidamente, já que não seria necessário executar a transição de salvar o contexto atual e de trazer o de outro processo e vice-versa a todo momento</w:t>
-      </w:r>
-      <w:r>
-        <w:t>, podendo economizar tempo com isso</w:t>
-      </w:r>
-      <w:r>
-        <w:t>.</w:t>
+        <w:t>C) Sim, pois isso permitiria ao SO conseguir trocar o contexto de hardware mais rapidamente, já que não seria necessário executar a transição de salvar o contexto atual e de trazer o de outro processo e vice-versa a todo momento, podendo economizar tempo com isso.</w:t>
       </w:r>
     </w:p>
     <w:p>
@@ -157,6 +158,727 @@
           <w:ilvl w:val="0"/>
           <w:numId w:val="1"/>
         </w:numPr>
+      </w:pPr>
+      <w:r>
+        <w:t>Analisando a tabela I e a informação de uso da CPU/IO nos processos CPU-</w:t>
+      </w:r>
+      <w:proofErr w:type="spellStart"/>
+      <w:r>
+        <w:t>bound</w:t>
+      </w:r>
+      <w:proofErr w:type="spellEnd"/>
+      <w:r>
+        <w:t xml:space="preserve"> e I/O-</w:t>
+      </w:r>
+      <w:proofErr w:type="spellStart"/>
+      <w:r>
+        <w:t>bound</w:t>
+      </w:r>
+      <w:proofErr w:type="spellEnd"/>
+      <w:r>
+        <w:t>, temos que cada processo apresenta um uso CPU/IO de aproximadamente:</w:t>
+      </w:r>
+    </w:p>
+    <w:p>
+      <w:pPr>
+        <w:pStyle w:val="PargrafodaLista"/>
+        <w:numPr>
+          <w:ilvl w:val="0"/>
+          <w:numId w:val="3"/>
+        </w:numPr>
+      </w:pPr>
+      <w:r>
+        <w:t xml:space="preserve">App1: 20 </w:t>
+      </w:r>
+      <w:proofErr w:type="spellStart"/>
+      <w:r>
+        <w:t>ms</w:t>
+      </w:r>
+      <w:proofErr w:type="spellEnd"/>
+      <w:r>
+        <w:t xml:space="preserve"> de CPU</w:t>
+      </w:r>
+    </w:p>
+    <w:p>
+      <w:pPr>
+        <w:pStyle w:val="PargrafodaLista"/>
+        <w:numPr>
+          <w:ilvl w:val="0"/>
+          <w:numId w:val="3"/>
+        </w:numPr>
+      </w:pPr>
+      <w:r>
+        <w:t xml:space="preserve">App2: 40 </w:t>
+      </w:r>
+      <w:proofErr w:type="spellStart"/>
+      <w:r>
+        <w:t>ms</w:t>
+      </w:r>
+      <w:proofErr w:type="spellEnd"/>
+      <w:r>
+        <w:t xml:space="preserve"> de CPU</w:t>
+      </w:r>
+    </w:p>
+    <w:p>
+      <w:pPr>
+        <w:pStyle w:val="PargrafodaLista"/>
+        <w:numPr>
+          <w:ilvl w:val="0"/>
+          <w:numId w:val="3"/>
+        </w:numPr>
+      </w:pPr>
+      <w:r>
+        <w:t xml:space="preserve">App3: 60 </w:t>
+      </w:r>
+      <w:proofErr w:type="spellStart"/>
+      <w:r>
+        <w:t>ms</w:t>
+      </w:r>
+      <w:proofErr w:type="spellEnd"/>
+      <w:r>
+        <w:t xml:space="preserve"> de CPU</w:t>
+      </w:r>
+    </w:p>
+    <w:p>
+      <w:pPr>
+        <w:pStyle w:val="PargrafodaLista"/>
+        <w:numPr>
+          <w:ilvl w:val="0"/>
+          <w:numId w:val="3"/>
+        </w:numPr>
+        <w:rPr>
+          <w:lang w:val="en-US"/>
+        </w:rPr>
+      </w:pPr>
+      <w:r>
+        <w:t xml:space="preserve">App4: 15 </w:t>
+      </w:r>
+      <w:proofErr w:type="spellStart"/>
+      <w:r>
+        <w:t>ms</w:t>
+      </w:r>
+      <w:proofErr w:type="spellEnd"/>
+      <w:r>
+        <w:t xml:space="preserve"> de CPU </w:t>
+      </w:r>
+      <w:r>
+        <w:rPr>
+          <w:lang w:val="en-US"/>
+        </w:rPr>
+        <w:t xml:space="preserve">| 35 </w:t>
+      </w:r>
+      <w:proofErr w:type="spellStart"/>
+      <w:r>
+        <w:rPr>
+          <w:lang w:val="en-US"/>
+        </w:rPr>
+        <w:t>ms</w:t>
+      </w:r>
+      <w:proofErr w:type="spellEnd"/>
+      <w:r>
+        <w:rPr>
+          <w:lang w:val="en-US"/>
+        </w:rPr>
+        <w:t xml:space="preserve"> de IO</w:t>
+      </w:r>
+    </w:p>
+    <w:p>
+      <w:pPr>
+        <w:pStyle w:val="PargrafodaLista"/>
+        <w:numPr>
+          <w:ilvl w:val="0"/>
+          <w:numId w:val="3"/>
+        </w:numPr>
+        <w:rPr>
+          <w:lang w:val="en-US"/>
+        </w:rPr>
+      </w:pPr>
+      <w:r>
+        <w:rPr>
+          <w:lang w:val="en-US"/>
+        </w:rPr>
+        <w:lastRenderedPageBreak/>
+        <w:t xml:space="preserve">App5: 30 </w:t>
+      </w:r>
+      <w:proofErr w:type="spellStart"/>
+      <w:r>
+        <w:rPr>
+          <w:lang w:val="en-US"/>
+        </w:rPr>
+        <w:t>ms</w:t>
+      </w:r>
+      <w:proofErr w:type="spellEnd"/>
+      <w:r>
+        <w:rPr>
+          <w:lang w:val="en-US"/>
+        </w:rPr>
+        <w:t xml:space="preserve"> de CPU | 70 </w:t>
+      </w:r>
+      <w:proofErr w:type="spellStart"/>
+      <w:r>
+        <w:rPr>
+          <w:lang w:val="en-US"/>
+        </w:rPr>
+        <w:t>ms</w:t>
+      </w:r>
+      <w:proofErr w:type="spellEnd"/>
+      <w:r>
+        <w:rPr>
+          <w:lang w:val="en-US"/>
+        </w:rPr>
+        <w:t xml:space="preserve"> de IO</w:t>
+      </w:r>
+    </w:p>
+    <w:p>
+      <w:pPr>
+        <w:pStyle w:val="PargrafodaLista"/>
+        <w:numPr>
+          <w:ilvl w:val="0"/>
+          <w:numId w:val="3"/>
+        </w:numPr>
+        <w:rPr>
+          <w:lang w:val="en-US"/>
+        </w:rPr>
+      </w:pPr>
+      <w:r>
+        <w:rPr>
+          <w:lang w:val="en-US"/>
+        </w:rPr>
+        <w:t xml:space="preserve">App6: 45 </w:t>
+      </w:r>
+      <w:proofErr w:type="spellStart"/>
+      <w:r>
+        <w:rPr>
+          <w:lang w:val="en-US"/>
+        </w:rPr>
+        <w:t>ms</w:t>
+      </w:r>
+      <w:proofErr w:type="spellEnd"/>
+      <w:r>
+        <w:rPr>
+          <w:lang w:val="en-US"/>
+        </w:rPr>
+        <w:t xml:space="preserve"> de CPU | 105 </w:t>
+      </w:r>
+      <w:proofErr w:type="spellStart"/>
+      <w:r>
+        <w:rPr>
+          <w:lang w:val="en-US"/>
+        </w:rPr>
+        <w:t>ms</w:t>
+      </w:r>
+      <w:proofErr w:type="spellEnd"/>
+      <w:r>
+        <w:rPr>
+          <w:lang w:val="en-US"/>
+        </w:rPr>
+        <w:t xml:space="preserve"> de IO</w:t>
+      </w:r>
+    </w:p>
+    <w:p>
+      <w:pPr>
+        <w:ind w:left="708"/>
+      </w:pPr>
+      <w:r>
+        <w:t>E considerando que</w:t>
+      </w:r>
+      <w:r>
+        <w:t>:</w:t>
+      </w:r>
+    </w:p>
+    <w:p>
+      <w:pPr>
+        <w:pStyle w:val="PargrafodaLista"/>
+        <w:numPr>
+          <w:ilvl w:val="0"/>
+          <w:numId w:val="3"/>
+        </w:numPr>
+      </w:pPr>
+      <w:r>
+        <w:t xml:space="preserve"> </w:t>
+      </w:r>
+      <w:r>
+        <w:t>A</w:t>
+      </w:r>
+      <w:r>
+        <w:t xml:space="preserve"> melhor maneira de otimizar a execução de um grupo de processos seja utilizar o tempo em que um processo esteja bloqueado para executar o processamento de outro</w:t>
+      </w:r>
+      <w:r>
+        <w:t>, de forma que durante a execução do maior processo de I/O os outros processos são capazes de serem executados, ou seja, ao executar o processo com maior I/O primeiro, temos a possibilidade de otimizar a execução do grupo rodando os demais processos durante o bloqueio desse.</w:t>
+      </w:r>
+    </w:p>
+    <w:p>
+      <w:pPr>
+        <w:pStyle w:val="PargrafodaLista"/>
+        <w:numPr>
+          <w:ilvl w:val="0"/>
+          <w:numId w:val="3"/>
+        </w:numPr>
+      </w:pPr>
+      <w:r>
+        <w:t>O</w:t>
+      </w:r>
+      <w:r>
+        <w:t xml:space="preserve"> tempo calculado a partir da tabela I esteja correto e que ocorra em todas as execuções simuladas</w:t>
+      </w:r>
+      <w:r>
+        <w:t>.</w:t>
+      </w:r>
+    </w:p>
+    <w:p>
+      <w:pPr>
+        <w:pStyle w:val="PargrafodaLista"/>
+        <w:numPr>
+          <w:ilvl w:val="0"/>
+          <w:numId w:val="3"/>
+        </w:numPr>
+      </w:pPr>
+      <w:r>
+        <w:t xml:space="preserve">A </w:t>
+      </w:r>
+      <w:r>
+        <w:t>ordem de execução do grupo não siga a ordem definida na tabela II</w:t>
+      </w:r>
+      <w:r>
+        <w:t>.</w:t>
+      </w:r>
+    </w:p>
+    <w:p>
+      <w:pPr>
+        <w:pStyle w:val="PargrafodaLista"/>
+        <w:numPr>
+          <w:ilvl w:val="0"/>
+          <w:numId w:val="3"/>
+        </w:numPr>
+      </w:pPr>
+      <w:r>
+        <w:t>As execuções de I/O não são bloqueadas entre si.</w:t>
+      </w:r>
+    </w:p>
+    <w:p>
+      <w:pPr>
+        <w:pStyle w:val="PargrafodaLista"/>
+        <w:numPr>
+          <w:ilvl w:val="0"/>
+          <w:numId w:val="3"/>
+        </w:numPr>
+      </w:pPr>
+      <w:r>
+        <w:t>A pior possibilidade em relação ao tempo de execução é a situação em que se utiliza muito pouco ou quase nada da CPU enquanto os processos estão bloqueados, de forma que todos os processos precisam que os seus I/O rodem após quase todo os processamentos serem executados, onde o processo com maior uso de I/O é executado por último, prolongando a execução do grupo.</w:t>
+      </w:r>
+    </w:p>
+    <w:p>
+      <w:pPr>
+        <w:ind w:left="708"/>
+      </w:pPr>
+      <w:r>
+        <w:t>T</w:t>
+      </w:r>
+      <w:r>
+        <w:t>emos que:</w:t>
+      </w:r>
+    </w:p>
+    <w:p>
+      <w:pPr>
+        <w:pStyle w:val="PargrafodaLista"/>
+        <w:numPr>
+          <w:ilvl w:val="0"/>
+          <w:numId w:val="2"/>
+        </w:numPr>
+      </w:pPr>
+      <w:r>
+        <w:t>Verdadeira</w:t>
+      </w:r>
+      <w:r>
+        <w:t xml:space="preserve">, </w:t>
+      </w:r>
+      <w:r>
+        <w:t>já que</w:t>
+      </w:r>
+      <w:r>
+        <w:t xml:space="preserve"> ao simular cenários otimizados e mal otimizados, temos os seguintes gráficos de execução:</w:t>
+      </w:r>
+    </w:p>
+    <w:p>
+      <w:pPr>
+        <w:pStyle w:val="PargrafodaLista"/>
+        <w:ind w:left="708"/>
+      </w:pPr>
+      <w:r>
+        <w:t>Cenário otimizado:</w:t>
+      </w:r>
+    </w:p>
+    <w:p>
+      <w:pPr>
+        <w:pStyle w:val="PargrafodaLista"/>
+        <w:ind w:left="708"/>
+      </w:pPr>
+      <w:r>
+        <w:rPr>
+          <w:noProof/>
+        </w:rPr>
+        <w:drawing>
+          <wp:inline distT="0" distB="0" distL="0" distR="0">
+            <wp:extent cx="5391150" cy="1657350"/>
+            <wp:effectExtent l="0" t="0" r="0" b="0"/>
+            <wp:docPr id="3" name="Imagem 3"/>
+            <wp:cNvGraphicFramePr>
+              <a:graphicFrameLocks xmlns:a="http://schemas.openxmlformats.org/drawingml/2006/main" noChangeAspect="1"/>
+            </wp:cNvGraphicFramePr>
+            <a:graphic xmlns:a="http://schemas.openxmlformats.org/drawingml/2006/main">
+              <a:graphicData uri="http://schemas.openxmlformats.org/drawingml/2006/picture">
+                <pic:pic xmlns:pic="http://schemas.openxmlformats.org/drawingml/2006/picture">
+                  <pic:nvPicPr>
+                    <pic:cNvPr id="0" name="Picture 3"/>
+                    <pic:cNvPicPr>
+                      <a:picLocks noChangeAspect="1" noChangeArrowheads="1"/>
+                    </pic:cNvPicPr>
+                  </pic:nvPicPr>
+                  <pic:blipFill>
+                    <a:blip r:embed="rId7" cstate="print">
+                      <a:extLst>
+                        <a:ext uri="{28A0092B-C50C-407E-A947-70E740481C1C}">
+                          <a14:useLocalDpi xmlns:a14="http://schemas.microsoft.com/office/drawing/2010/main" val="0"/>
+                        </a:ext>
+                      </a:extLst>
+                    </a:blip>
+                    <a:srcRect/>
+                    <a:stretch>
+                      <a:fillRect/>
+                    </a:stretch>
+                  </pic:blipFill>
+                  <pic:spPr bwMode="auto">
+                    <a:xfrm>
+                      <a:off x="0" y="0"/>
+                      <a:ext cx="5391150" cy="1657350"/>
+                    </a:xfrm>
+                    <a:prstGeom prst="rect">
+                      <a:avLst/>
+                    </a:prstGeom>
+                    <a:noFill/>
+                    <a:ln>
+                      <a:noFill/>
+                    </a:ln>
+                  </pic:spPr>
+                </pic:pic>
+              </a:graphicData>
+            </a:graphic>
+          </wp:inline>
+        </w:drawing>
+      </w:r>
+    </w:p>
+    <w:p>
+      <w:pPr>
+        <w:pStyle w:val="PargrafodaLista"/>
+        <w:ind w:left="708"/>
+      </w:pPr>
+      <w:r>
+        <w:t>Cenário mal otimizado:</w:t>
+      </w:r>
+    </w:p>
+    <w:p>
+      <w:pPr>
+        <w:pStyle w:val="PargrafodaLista"/>
+        <w:ind w:left="708"/>
+      </w:pPr>
+      <w:r>
+        <w:rPr>
+          <w:noProof/>
+        </w:rPr>
+        <w:drawing>
+          <wp:inline distT="0" distB="0" distL="0" distR="0">
+            <wp:extent cx="5391150" cy="1552575"/>
+            <wp:effectExtent l="0" t="0" r="0" b="9525"/>
+            <wp:docPr id="4" name="Imagem 4"/>
+            <wp:cNvGraphicFramePr>
+              <a:graphicFrameLocks xmlns:a="http://schemas.openxmlformats.org/drawingml/2006/main" noChangeAspect="1"/>
+            </wp:cNvGraphicFramePr>
+            <a:graphic xmlns:a="http://schemas.openxmlformats.org/drawingml/2006/main">
+              <a:graphicData uri="http://schemas.openxmlformats.org/drawingml/2006/picture">
+                <pic:pic xmlns:pic="http://schemas.openxmlformats.org/drawingml/2006/picture">
+                  <pic:nvPicPr>
+                    <pic:cNvPr id="0" name="Picture 4"/>
+                    <pic:cNvPicPr>
+                      <a:picLocks noChangeAspect="1" noChangeArrowheads="1"/>
+                    </pic:cNvPicPr>
+                  </pic:nvPicPr>
+                  <pic:blipFill>
+                    <a:blip r:embed="rId8" cstate="print">
+                      <a:extLst>
+                        <a:ext uri="{28A0092B-C50C-407E-A947-70E740481C1C}">
+                          <a14:useLocalDpi xmlns:a14="http://schemas.microsoft.com/office/drawing/2010/main" val="0"/>
+                        </a:ext>
+                      </a:extLst>
+                    </a:blip>
+                    <a:srcRect/>
+                    <a:stretch>
+                      <a:fillRect/>
+                    </a:stretch>
+                  </pic:blipFill>
+                  <pic:spPr bwMode="auto">
+                    <a:xfrm>
+                      <a:off x="0" y="0"/>
+                      <a:ext cx="5391150" cy="1552575"/>
+                    </a:xfrm>
+                    <a:prstGeom prst="rect">
+                      <a:avLst/>
+                    </a:prstGeom>
+                    <a:noFill/>
+                    <a:ln>
+                      <a:noFill/>
+                    </a:ln>
+                  </pic:spPr>
+                </pic:pic>
+              </a:graphicData>
+            </a:graphic>
+          </wp:inline>
+        </w:drawing>
+      </w:r>
+    </w:p>
+    <w:p>
+      <w:pPr>
+        <w:pStyle w:val="PargrafodaLista"/>
+        <w:ind w:left="708"/>
+      </w:pPr>
+      <w:r>
+        <w:t xml:space="preserve">De forma que temos um tempo total mínimo de 210 </w:t>
+      </w:r>
+      <w:proofErr w:type="spellStart"/>
+      <w:r>
+        <w:t>ms</w:t>
+      </w:r>
+      <w:proofErr w:type="spellEnd"/>
+      <w:r>
+        <w:t xml:space="preserve"> e máximo de 315 </w:t>
+      </w:r>
+      <w:proofErr w:type="spellStart"/>
+      <w:r>
+        <w:t>ms</w:t>
+      </w:r>
+      <w:proofErr w:type="spellEnd"/>
+      <w:r>
+        <w:t xml:space="preserve">, possibilitando os 306 </w:t>
+      </w:r>
+      <w:proofErr w:type="spellStart"/>
+      <w:r>
+        <w:t>ms</w:t>
+      </w:r>
+      <w:proofErr w:type="spellEnd"/>
+      <w:r>
+        <w:t xml:space="preserve"> da alternativa.</w:t>
+      </w:r>
+    </w:p>
+    <w:p>
+      <w:pPr>
+        <w:pStyle w:val="PargrafodaLista"/>
+        <w:numPr>
+          <w:ilvl w:val="0"/>
+          <w:numId w:val="2"/>
+        </w:numPr>
+      </w:pPr>
+      <w:r>
+        <w:t>Falsa</w:t>
+      </w:r>
+      <w:r>
+        <w:t>, pois tendo em vista que todos os processos do grupo são CPU-</w:t>
+      </w:r>
+      <w:proofErr w:type="spellStart"/>
+      <w:r>
+        <w:t>bound</w:t>
+      </w:r>
+      <w:proofErr w:type="spellEnd"/>
+      <w:r>
+        <w:t xml:space="preserve"> e que temos apenas um processador, todos os processos teriam que ser executados um após </w:t>
+      </w:r>
+      <w:r>
+        <w:lastRenderedPageBreak/>
+        <w:t>o outro, sem a possibilidade de economizar o tempo de execução, ou seja, o tempo mínimo para a sua execução seria 20 + 40 + 60, resultando em 120 ms.</w:t>
+      </w:r>
+    </w:p>
+    <w:p>
+      <w:pPr>
+        <w:pStyle w:val="PargrafodaLista"/>
+        <w:numPr>
+          <w:ilvl w:val="0"/>
+          <w:numId w:val="2"/>
+        </w:numPr>
+      </w:pPr>
+      <w:r>
+        <w:t>Falsa</w:t>
+      </w:r>
+      <w:r>
+        <w:t>, pois considerando que todos os processos apresentam a execução de I/O, existe a possibilidade de que os processos tenham sido executados de uma forma eficiente, utilizando o tempo de I/O de um processo para otimizar a execução de CPU de outros, de forma que podemos obter o seguinte gráfico imaginando um cenário otimizado</w:t>
+      </w:r>
+      <w:r>
+        <w:t xml:space="preserve"> executando os processos 6, 5 e 4, nessa ordem</w:t>
+      </w:r>
+      <w:r>
+        <w:t>:</w:t>
+      </w:r>
+    </w:p>
+    <w:p>
+      <w:pPr>
+        <w:pStyle w:val="PargrafodaLista"/>
+        <w:ind w:left="708"/>
+      </w:pPr>
+      <w:r>
+        <w:rPr>
+          <w:noProof/>
+        </w:rPr>
+        <w:drawing>
+          <wp:inline distT="0" distB="0" distL="0" distR="0">
+            <wp:extent cx="5391150" cy="1495425"/>
+            <wp:effectExtent l="0" t="0" r="0" b="9525"/>
+            <wp:docPr id="1" name="Imagem 1"/>
+            <wp:cNvGraphicFramePr>
+              <a:graphicFrameLocks xmlns:a="http://schemas.openxmlformats.org/drawingml/2006/main" noChangeAspect="1"/>
+            </wp:cNvGraphicFramePr>
+            <a:graphic xmlns:a="http://schemas.openxmlformats.org/drawingml/2006/main">
+              <a:graphicData uri="http://schemas.openxmlformats.org/drawingml/2006/picture">
+                <pic:pic xmlns:pic="http://schemas.openxmlformats.org/drawingml/2006/picture">
+                  <pic:nvPicPr>
+                    <pic:cNvPr id="0" name="Picture 1"/>
+                    <pic:cNvPicPr>
+                      <a:picLocks noChangeAspect="1" noChangeArrowheads="1"/>
+                    </pic:cNvPicPr>
+                  </pic:nvPicPr>
+                  <pic:blipFill>
+                    <a:blip r:embed="rId9" cstate="print">
+                      <a:extLst>
+                        <a:ext uri="{28A0092B-C50C-407E-A947-70E740481C1C}">
+                          <a14:useLocalDpi xmlns:a14="http://schemas.microsoft.com/office/drawing/2010/main" val="0"/>
+                        </a:ext>
+                      </a:extLst>
+                    </a:blip>
+                    <a:srcRect/>
+                    <a:stretch>
+                      <a:fillRect/>
+                    </a:stretch>
+                  </pic:blipFill>
+                  <pic:spPr bwMode="auto">
+                    <a:xfrm>
+                      <a:off x="0" y="0"/>
+                      <a:ext cx="5391150" cy="1495425"/>
+                    </a:xfrm>
+                    <a:prstGeom prst="rect">
+                      <a:avLst/>
+                    </a:prstGeom>
+                    <a:noFill/>
+                    <a:ln>
+                      <a:noFill/>
+                    </a:ln>
+                  </pic:spPr>
+                </pic:pic>
+              </a:graphicData>
+            </a:graphic>
+          </wp:inline>
+        </w:drawing>
+      </w:r>
+    </w:p>
+    <w:p>
+      <w:pPr>
+        <w:pStyle w:val="PargrafodaLista"/>
+        <w:ind w:left="708"/>
+      </w:pPr>
+      <w:r>
+        <w:t>Portanto, temos que o tempo mínimo de execução do grupo 2 seria 150 ms.</w:t>
+      </w:r>
+    </w:p>
+    <w:p>
+      <w:pPr>
+        <w:pStyle w:val="PargrafodaLista"/>
+        <w:numPr>
+          <w:ilvl w:val="0"/>
+          <w:numId w:val="2"/>
+        </w:numPr>
+      </w:pPr>
+      <w:r>
+        <w:t>Falsa</w:t>
+      </w:r>
+      <w:r>
+        <w:t>, pois ao desenhar o gráfico de execução em um cenário otimizado para o grupo 3, obtemos o seguinte:</w:t>
+      </w:r>
+    </w:p>
+    <w:p>
+      <w:pPr>
+        <w:pStyle w:val="PargrafodaLista"/>
+        <w:ind w:left="708"/>
+      </w:pPr>
+      <w:r>
+        <w:rPr>
+          <w:noProof/>
+        </w:rPr>
+        <w:drawing>
+          <wp:inline distT="0" distB="0" distL="0" distR="0">
+            <wp:extent cx="5391150" cy="1447800"/>
+            <wp:effectExtent l="0" t="0" r="0" b="0"/>
+            <wp:docPr id="2" name="Imagem 2"/>
+            <wp:cNvGraphicFramePr>
+              <a:graphicFrameLocks xmlns:a="http://schemas.openxmlformats.org/drawingml/2006/main" noChangeAspect="1"/>
+            </wp:cNvGraphicFramePr>
+            <a:graphic xmlns:a="http://schemas.openxmlformats.org/drawingml/2006/main">
+              <a:graphicData uri="http://schemas.openxmlformats.org/drawingml/2006/picture">
+                <pic:pic xmlns:pic="http://schemas.openxmlformats.org/drawingml/2006/picture">
+                  <pic:nvPicPr>
+                    <pic:cNvPr id="0" name="Picture 2"/>
+                    <pic:cNvPicPr>
+                      <a:picLocks noChangeAspect="1" noChangeArrowheads="1"/>
+                    </pic:cNvPicPr>
+                  </pic:nvPicPr>
+                  <pic:blipFill>
+                    <a:blip r:embed="rId10" cstate="print">
+                      <a:extLst>
+                        <a:ext uri="{28A0092B-C50C-407E-A947-70E740481C1C}">
+                          <a14:useLocalDpi xmlns:a14="http://schemas.microsoft.com/office/drawing/2010/main" val="0"/>
+                        </a:ext>
+                      </a:extLst>
+                    </a:blip>
+                    <a:srcRect/>
+                    <a:stretch>
+                      <a:fillRect/>
+                    </a:stretch>
+                  </pic:blipFill>
+                  <pic:spPr bwMode="auto">
+                    <a:xfrm>
+                      <a:off x="0" y="0"/>
+                      <a:ext cx="5391150" cy="1447800"/>
+                    </a:xfrm>
+                    <a:prstGeom prst="rect">
+                      <a:avLst/>
+                    </a:prstGeom>
+                    <a:noFill/>
+                    <a:ln>
+                      <a:noFill/>
+                    </a:ln>
+                  </pic:spPr>
+                </pic:pic>
+              </a:graphicData>
+            </a:graphic>
+          </wp:inline>
+        </w:drawing>
+      </w:r>
+    </w:p>
+    <w:p>
+      <w:pPr>
+        <w:pStyle w:val="PargrafodaLista"/>
+        <w:ind w:left="708"/>
+      </w:pPr>
+      <w:r>
+        <w:t xml:space="preserve">De forma que o tempo mínimo de execução do grupo 3 seria 150 </w:t>
+      </w:r>
+      <w:proofErr w:type="spellStart"/>
+      <w:r>
+        <w:t>ms</w:t>
+      </w:r>
+      <w:proofErr w:type="spellEnd"/>
+      <w:r>
+        <w:t>, invalidando a informação de que o tempo total deveria estar acima de 175 ms.</w:t>
+      </w:r>
+    </w:p>
+    <w:p>
+      <w:pPr>
+        <w:pStyle w:val="PargrafodaLista"/>
+        <w:ind w:left="708"/>
       </w:pPr>
     </w:p>
     <w:sectPr>
@@ -169,13 +891,78 @@
 </w:document>
 </file>
 
+<file path=word/endnotes.xml><?xml version="1.0" encoding="utf-8"?>
+<w:endnotes xmlns:wpc="http://schemas.microsoft.com/office/word/2010/wordprocessingCanvas" xmlns:cx="http://schemas.microsoft.com/office/drawing/2014/chartex" xmlns:cx1="http://schemas.microsoft.com/office/drawing/2015/9/8/chartex" xmlns:cx2="http://schemas.microsoft.com/office/drawing/2015/10/21/chartex" xmlns:cx3="http://schemas.microsoft.com/office/drawing/2016/5/9/chartex" xmlns:cx4="http://schemas.microsoft.com/office/drawing/2016/5/10/chartex" xmlns:cx5="http://schemas.microsoft.com/office/drawing/2016/5/11/chartex" xmlns:cx6="http://schemas.microsoft.com/office/drawing/2016/5/12/chartex" xmlns:cx7="http://schemas.microsoft.com/office/drawing/2016/5/13/chartex" xmlns:cx8="http://schemas.microsoft.com/office/drawing/2016/5/14/chartex" xmlns:mc="http://schemas.openxmlformats.org/markup-compatibility/2006" xmlns:aink="http://schemas.microsoft.com/office/drawing/2016/ink" xmlns:am3d="http://schemas.microsoft.com/office/drawing/2017/model3d" xmlns:o="urn:schemas-microsoft-com:office:office" xmlns:oel="http://schemas.microsoft.com/office/2019/extlst" xmlns:r="http://schemas.openxmlformats.org/officeDocument/2006/relationships" xmlns:m="http://schemas.openxmlformats.org/officeDocument/2006/math" xmlns:v="urn:schemas-microsoft-com:vml" xmlns:wp14="http://schemas.microsoft.com/office/word/2010/wordprocessingDrawing" xmlns:wp="http://schemas.openxmlformats.org/drawingml/2006/wordprocessingDrawing" xmlns:w10="urn:schemas-microsoft-com:office:word" xmlns:w="http://schemas.openxmlformats.org/wordprocessingml/2006/main" xmlns:w14="http://schemas.microsoft.com/office/word/2010/wordml" xmlns:w15="http://schemas.microsoft.com/office/word/2012/wordml" xmlns:w16cex="http://schemas.microsoft.com/office/word/2018/wordml/cex" xmlns:w16cid="http://schemas.microsoft.com/office/word/2016/wordml/cid" xmlns:w16="http://schemas.microsoft.com/office/word/2018/wordml" xmlns:w16sdtdh="http://schemas.microsoft.com/office/word/2020/wordml/sdtdatahash" xmlns:w16se="http://schemas.microsoft.com/office/word/2015/wordml/symex" xmlns:wpg="http://schemas.microsoft.com/office/word/2010/wordprocessingGroup" xmlns:wpi="http://schemas.microsoft.com/office/word/2010/wordprocessingInk" xmlns:wne="http://schemas.microsoft.com/office/word/2006/wordml" xmlns:wps="http://schemas.microsoft.com/office/word/2010/wordprocessingShape" mc:Ignorable="w14 w15 w16se w16cid w16 w16cex w16sdtdh wp14">
+  <w:endnote w:type="separator" w:id="-1">
+    <w:p>
+      <w:pPr>
+        <w:spacing w:line="240" w:lineRule="auto"/>
+      </w:pPr>
+      <w:r>
+        <w:separator/>
+      </w:r>
+    </w:p>
+  </w:endnote>
+  <w:endnote w:type="continuationSeparator" w:id="0">
+    <w:p>
+      <w:pPr>
+        <w:spacing w:line="240" w:lineRule="auto"/>
+      </w:pPr>
+      <w:r>
+        <w:continuationSeparator/>
+      </w:r>
+    </w:p>
+  </w:endnote>
+</w:endnotes>
+</file>
+
+<file path=word/footnotes.xml><?xml version="1.0" encoding="utf-8"?>
+<w:footnotes xmlns:wpc="http://schemas.microsoft.com/office/word/2010/wordprocessingCanvas" xmlns:cx="http://schemas.microsoft.com/office/drawing/2014/chartex" xmlns:cx1="http://schemas.microsoft.com/office/drawing/2015/9/8/chartex" xmlns:cx2="http://schemas.microsoft.com/office/drawing/2015/10/21/chartex" xmlns:cx3="http://schemas.microsoft.com/office/drawing/2016/5/9/chartex" xmlns:cx4="http://schemas.microsoft.com/office/drawing/2016/5/10/chartex" xmlns:cx5="http://schemas.microsoft.com/office/drawing/2016/5/11/chartex" xmlns:cx6="http://schemas.microsoft.com/office/drawing/2016/5/12/chartex" xmlns:cx7="http://schemas.microsoft.com/office/drawing/2016/5/13/chartex" xmlns:cx8="http://schemas.microsoft.com/office/drawing/2016/5/14/chartex" xmlns:mc="http://schemas.openxmlformats.org/markup-compatibility/2006" xmlns:aink="http://schemas.microsoft.com/office/drawing/2016/ink" xmlns:am3d="http://schemas.microsoft.com/office/drawing/2017/model3d" xmlns:o="urn:schemas-microsoft-com:office:office" xmlns:oel="http://schemas.microsoft.com/office/2019/extlst" xmlns:r="http://schemas.openxmlformats.org/officeDocument/2006/relationships" xmlns:m="http://schemas.openxmlformats.org/officeDocument/2006/math" xmlns:v="urn:schemas-microsoft-com:vml" xmlns:wp14="http://schemas.microsoft.com/office/word/2010/wordprocessingDrawing" xmlns:wp="http://schemas.openxmlformats.org/drawingml/2006/wordprocessingDrawing" xmlns:w10="urn:schemas-microsoft-com:office:word" xmlns:w="http://schemas.openxmlformats.org/wordprocessingml/2006/main" xmlns:w14="http://schemas.microsoft.com/office/word/2010/wordml" xmlns:w15="http://schemas.microsoft.com/office/word/2012/wordml" xmlns:w16cex="http://schemas.microsoft.com/office/word/2018/wordml/cex" xmlns:w16cid="http://schemas.microsoft.com/office/word/2016/wordml/cid" xmlns:w16="http://schemas.microsoft.com/office/word/2018/wordml" xmlns:w16sdtdh="http://schemas.microsoft.com/office/word/2020/wordml/sdtdatahash" xmlns:w16se="http://schemas.microsoft.com/office/word/2015/wordml/symex" xmlns:wpg="http://schemas.microsoft.com/office/word/2010/wordprocessingGroup" xmlns:wpi="http://schemas.microsoft.com/office/word/2010/wordprocessingInk" xmlns:wne="http://schemas.microsoft.com/office/word/2006/wordml" xmlns:wps="http://schemas.microsoft.com/office/word/2010/wordprocessingShape" mc:Ignorable="w14 w15 w16se w16cid w16 w16cex w16sdtdh wp14">
+  <w:footnote w:type="separator" w:id="-1">
+    <w:p>
+      <w:pPr>
+        <w:spacing w:after="0"/>
+      </w:pPr>
+      <w:r>
+        <w:separator/>
+      </w:r>
+    </w:p>
+  </w:footnote>
+  <w:footnote w:type="continuationSeparator" w:id="0">
+    <w:p>
+      <w:pPr>
+        <w:spacing w:after="0"/>
+      </w:pPr>
+      <w:r>
+        <w:continuationSeparator/>
+      </w:r>
+    </w:p>
+  </w:footnote>
+</w:footnotes>
+</file>
+
 <file path=word/numbering.xml><?xml version="1.0" encoding="utf-8"?>
 <w:numbering xmlns:wpc="http://schemas.microsoft.com/office/word/2010/wordprocessingCanvas" xmlns:cx="http://schemas.microsoft.com/office/drawing/2014/chartex" xmlns:cx1="http://schemas.microsoft.com/office/drawing/2015/9/8/chartex" xmlns:cx2="http://schemas.microsoft.com/office/drawing/2015/10/21/chartex" xmlns:cx3="http://schemas.microsoft.com/office/drawing/2016/5/9/chartex" xmlns:cx4="http://schemas.microsoft.com/office/drawing/2016/5/10/chartex" xmlns:cx5="http://schemas.microsoft.com/office/drawing/2016/5/11/chartex" xmlns:cx6="http://schemas.microsoft.com/office/drawing/2016/5/12/chartex" xmlns:cx7="http://schemas.microsoft.com/office/drawing/2016/5/13/chartex" xmlns:cx8="http://schemas.microsoft.com/office/drawing/2016/5/14/chartex" xmlns:mc="http://schemas.openxmlformats.org/markup-compatibility/2006" xmlns:aink="http://schemas.microsoft.com/office/drawing/2016/ink" xmlns:am3d="http://schemas.microsoft.com/office/drawing/2017/model3d" xmlns:o="urn:schemas-microsoft-com:office:office" xmlns:oel="http://schemas.microsoft.com/office/2019/extlst" xmlns:r="http://schemas.openxmlformats.org/officeDocument/2006/relationships" xmlns:m="http://schemas.openxmlformats.org/officeDocument/2006/math" xmlns:v="urn:schemas-microsoft-com:vml" xmlns:wp14="http://schemas.microsoft.com/office/word/2010/wordprocessingDrawing" xmlns:wp="http://schemas.openxmlformats.org/drawingml/2006/wordprocessingDrawing" xmlns:w10="urn:schemas-microsoft-com:office:word" xmlns:w="http://schemas.openxmlformats.org/wordprocessingml/2006/main" xmlns:w14="http://schemas.microsoft.com/office/word/2010/wordml" xmlns:w15="http://schemas.microsoft.com/office/word/2012/wordml" xmlns:w16cex="http://schemas.microsoft.com/office/word/2018/wordml/cex" xmlns:w16cid="http://schemas.microsoft.com/office/word/2016/wordml/cid" xmlns:w16="http://schemas.microsoft.com/office/word/2018/wordml" xmlns:w16sdtdh="http://schemas.microsoft.com/office/word/2020/wordml/sdtdatahash" xmlns:w16se="http://schemas.microsoft.com/office/word/2015/wordml/symex" xmlns:wpg="http://schemas.microsoft.com/office/word/2010/wordprocessingGroup" xmlns:wpi="http://schemas.microsoft.com/office/word/2010/wordprocessingInk" xmlns:wne="http://schemas.microsoft.com/office/word/2006/wordml" xmlns:wps="http://schemas.microsoft.com/office/word/2010/wordprocessingShape" mc:Ignorable="w14 w15 w16se w16cid w16 w16cex w16sdtdh wp14">
   <w:abstractNum w:abstractNumId="0" w15:restartNumberingAfterBreak="0">
+    <w:nsid w:val="E901448C"/>
+    <w:multiLevelType w:val="singleLevel"/>
+    <w:tmpl w:val="0B8E84FA"/>
+    <w:lvl w:ilvl="0">
+      <w:start w:val="1"/>
+      <w:numFmt w:val="upperLetter"/>
+      <w:suff w:val="space"/>
+      <w:lvlText w:val="%1)"/>
+      <w:lvlJc w:val="left"/>
+      <w:pPr>
+        <w:ind w:left="708" w:firstLine="0"/>
+      </w:pPr>
+    </w:lvl>
+  </w:abstractNum>
+  <w:abstractNum w:abstractNumId="1" w15:restartNumberingAfterBreak="0">
     <w:nsid w:val="13E85E94"/>
-    <w:multiLevelType w:val="hybridMultilevel"/>
-    <w:tmpl w:val="329CF040"/>
-    <w:lvl w:ilvl="0" w:tplc="0416000F">
+    <w:multiLevelType w:val="multilevel"/>
+    <w:tmpl w:val="13E85E94"/>
+    <w:lvl w:ilvl="0">
       <w:start w:val="1"/>
       <w:numFmt w:val="decimal"/>
       <w:lvlText w:val="%1."/>
@@ -187,7 +974,7 @@
         <w:rFonts w:hint="default"/>
       </w:rPr>
     </w:lvl>
-    <w:lvl w:ilvl="1" w:tplc="04160019" w:tentative="1">
+    <w:lvl w:ilvl="1">
       <w:start w:val="1"/>
       <w:numFmt w:val="lowerLetter"/>
       <w:lvlText w:val="%2."/>
@@ -196,7 +983,7 @@
         <w:ind w:left="1440" w:hanging="360"/>
       </w:pPr>
     </w:lvl>
-    <w:lvl w:ilvl="2" w:tplc="0416001B" w:tentative="1">
+    <w:lvl w:ilvl="2">
       <w:start w:val="1"/>
       <w:numFmt w:val="lowerRoman"/>
       <w:lvlText w:val="%3."/>
@@ -205,7 +992,7 @@
         <w:ind w:left="2160" w:hanging="180"/>
       </w:pPr>
     </w:lvl>
-    <w:lvl w:ilvl="3" w:tplc="0416000F" w:tentative="1">
+    <w:lvl w:ilvl="3">
       <w:start w:val="1"/>
       <w:numFmt w:val="decimal"/>
       <w:lvlText w:val="%4."/>
@@ -214,7 +1001,7 @@
         <w:ind w:left="2880" w:hanging="360"/>
       </w:pPr>
     </w:lvl>
-    <w:lvl w:ilvl="4" w:tplc="04160019" w:tentative="1">
+    <w:lvl w:ilvl="4">
       <w:start w:val="1"/>
       <w:numFmt w:val="lowerLetter"/>
       <w:lvlText w:val="%5."/>
@@ -223,7 +1010,7 @@
         <w:ind w:left="3600" w:hanging="360"/>
       </w:pPr>
     </w:lvl>
-    <w:lvl w:ilvl="5" w:tplc="0416001B" w:tentative="1">
+    <w:lvl w:ilvl="5">
       <w:start w:val="1"/>
       <w:numFmt w:val="lowerRoman"/>
       <w:lvlText w:val="%6."/>
@@ -232,7 +1019,7 @@
         <w:ind w:left="4320" w:hanging="180"/>
       </w:pPr>
     </w:lvl>
-    <w:lvl w:ilvl="6" w:tplc="0416000F" w:tentative="1">
+    <w:lvl w:ilvl="6">
       <w:start w:val="1"/>
       <w:numFmt w:val="decimal"/>
       <w:lvlText w:val="%7."/>
@@ -241,7 +1028,7 @@
         <w:ind w:left="5040" w:hanging="360"/>
       </w:pPr>
     </w:lvl>
-    <w:lvl w:ilvl="7" w:tplc="04160019" w:tentative="1">
+    <w:lvl w:ilvl="7">
       <w:start w:val="1"/>
       <w:numFmt w:val="lowerLetter"/>
       <w:lvlText w:val="%8."/>
@@ -250,7 +1037,7 @@
         <w:ind w:left="5760" w:hanging="360"/>
       </w:pPr>
     </w:lvl>
-    <w:lvl w:ilvl="8" w:tplc="0416001B" w:tentative="1">
+    <w:lvl w:ilvl="8">
       <w:start w:val="1"/>
       <w:numFmt w:val="lowerRoman"/>
       <w:lvlText w:val="%9."/>
@@ -260,8 +1047,127 @@
       </w:pPr>
     </w:lvl>
   </w:abstractNum>
-  <w:num w:numId="1" w16cid:durableId="1938514343">
+  <w:abstractNum w:abstractNumId="2" w15:restartNumberingAfterBreak="0">
+    <w:nsid w:val="455F155D"/>
+    <w:multiLevelType w:val="hybridMultilevel"/>
+    <w:tmpl w:val="A17CA8F6"/>
+    <w:lvl w:ilvl="0" w:tplc="04160001">
+      <w:start w:val="1"/>
+      <w:numFmt w:val="bullet"/>
+      <w:lvlText w:val=""/>
+      <w:lvlJc w:val="left"/>
+      <w:pPr>
+        <w:ind w:left="1440" w:hanging="360"/>
+      </w:pPr>
+      <w:rPr>
+        <w:rFonts w:ascii="Symbol" w:hAnsi="Symbol" w:hint="default"/>
+      </w:rPr>
+    </w:lvl>
+    <w:lvl w:ilvl="1" w:tplc="04160003" w:tentative="1">
+      <w:start w:val="1"/>
+      <w:numFmt w:val="bullet"/>
+      <w:lvlText w:val="o"/>
+      <w:lvlJc w:val="left"/>
+      <w:pPr>
+        <w:ind w:left="2160" w:hanging="360"/>
+      </w:pPr>
+      <w:rPr>
+        <w:rFonts w:ascii="Courier New" w:hAnsi="Courier New" w:cs="Courier New" w:hint="default"/>
+      </w:rPr>
+    </w:lvl>
+    <w:lvl w:ilvl="2" w:tplc="04160005" w:tentative="1">
+      <w:start w:val="1"/>
+      <w:numFmt w:val="bullet"/>
+      <w:lvlText w:val=""/>
+      <w:lvlJc w:val="left"/>
+      <w:pPr>
+        <w:ind w:left="2880" w:hanging="360"/>
+      </w:pPr>
+      <w:rPr>
+        <w:rFonts w:ascii="Wingdings" w:hAnsi="Wingdings" w:hint="default"/>
+      </w:rPr>
+    </w:lvl>
+    <w:lvl w:ilvl="3" w:tplc="04160001" w:tentative="1">
+      <w:start w:val="1"/>
+      <w:numFmt w:val="bullet"/>
+      <w:lvlText w:val=""/>
+      <w:lvlJc w:val="left"/>
+      <w:pPr>
+        <w:ind w:left="3600" w:hanging="360"/>
+      </w:pPr>
+      <w:rPr>
+        <w:rFonts w:ascii="Symbol" w:hAnsi="Symbol" w:hint="default"/>
+      </w:rPr>
+    </w:lvl>
+    <w:lvl w:ilvl="4" w:tplc="04160003" w:tentative="1">
+      <w:start w:val="1"/>
+      <w:numFmt w:val="bullet"/>
+      <w:lvlText w:val="o"/>
+      <w:lvlJc w:val="left"/>
+      <w:pPr>
+        <w:ind w:left="4320" w:hanging="360"/>
+      </w:pPr>
+      <w:rPr>
+        <w:rFonts w:ascii="Courier New" w:hAnsi="Courier New" w:cs="Courier New" w:hint="default"/>
+      </w:rPr>
+    </w:lvl>
+    <w:lvl w:ilvl="5" w:tplc="04160005" w:tentative="1">
+      <w:start w:val="1"/>
+      <w:numFmt w:val="bullet"/>
+      <w:lvlText w:val=""/>
+      <w:lvlJc w:val="left"/>
+      <w:pPr>
+        <w:ind w:left="5040" w:hanging="360"/>
+      </w:pPr>
+      <w:rPr>
+        <w:rFonts w:ascii="Wingdings" w:hAnsi="Wingdings" w:hint="default"/>
+      </w:rPr>
+    </w:lvl>
+    <w:lvl w:ilvl="6" w:tplc="04160001" w:tentative="1">
+      <w:start w:val="1"/>
+      <w:numFmt w:val="bullet"/>
+      <w:lvlText w:val=""/>
+      <w:lvlJc w:val="left"/>
+      <w:pPr>
+        <w:ind w:left="5760" w:hanging="360"/>
+      </w:pPr>
+      <w:rPr>
+        <w:rFonts w:ascii="Symbol" w:hAnsi="Symbol" w:hint="default"/>
+      </w:rPr>
+    </w:lvl>
+    <w:lvl w:ilvl="7" w:tplc="04160003" w:tentative="1">
+      <w:start w:val="1"/>
+      <w:numFmt w:val="bullet"/>
+      <w:lvlText w:val="o"/>
+      <w:lvlJc w:val="left"/>
+      <w:pPr>
+        <w:ind w:left="6480" w:hanging="360"/>
+      </w:pPr>
+      <w:rPr>
+        <w:rFonts w:ascii="Courier New" w:hAnsi="Courier New" w:cs="Courier New" w:hint="default"/>
+      </w:rPr>
+    </w:lvl>
+    <w:lvl w:ilvl="8" w:tplc="04160005" w:tentative="1">
+      <w:start w:val="1"/>
+      <w:numFmt w:val="bullet"/>
+      <w:lvlText w:val=""/>
+      <w:lvlJc w:val="left"/>
+      <w:pPr>
+        <w:ind w:left="7200" w:hanging="360"/>
+      </w:pPr>
+      <w:rPr>
+        <w:rFonts w:ascii="Wingdings" w:hAnsi="Wingdings" w:hint="default"/>
+      </w:rPr>
+    </w:lvl>
+  </w:abstractNum>
+  <w:num w:numId="1" w16cid:durableId="1282110112">
+    <w:abstractNumId w:val="1"/>
+  </w:num>
+  <w:num w:numId="2" w16cid:durableId="89552613">
     <w:abstractNumId w:val="0"/>
+  </w:num>
+  <w:num w:numId="3" w16cid:durableId="752631883">
+    <w:abstractNumId w:val="2"/>
   </w:num>
 </w:numbering>
 </file>
@@ -272,16 +1178,10 @@
     <w:rPrDefault>
       <w:rPr>
         <w:rFonts w:asciiTheme="minorHAnsi" w:eastAsiaTheme="minorEastAsia" w:hAnsiTheme="minorHAnsi" w:cstheme="minorBidi"/>
-        <w:sz w:val="22"/>
-        <w:szCs w:val="22"/>
         <w:lang w:val="pt-BR" w:eastAsia="ja-JP" w:bidi="ar-SA"/>
       </w:rPr>
     </w:rPrDefault>
-    <w:pPrDefault>
-      <w:pPr>
-        <w:spacing w:after="160" w:line="259" w:lineRule="auto"/>
-      </w:pPr>
-    </w:pPrDefault>
+    <w:pPrDefault/>
   </w:docDefaults>
   <w:latentStyles w:defLockedState="0" w:defUIPriority="99" w:defSemiHidden="0" w:defUnhideWhenUsed="0" w:defQFormat="0" w:count="376">
     <w:lsdException w:name="Normal" w:uiPriority="0" w:qFormat="1"/>
@@ -349,7 +1249,7 @@
     <w:lsdException w:name="Title" w:uiPriority="10" w:qFormat="1"/>
     <w:lsdException w:name="Closing" w:semiHidden="1" w:unhideWhenUsed="1"/>
     <w:lsdException w:name="Signature" w:semiHidden="1" w:unhideWhenUsed="1"/>
-    <w:lsdException w:name="Default Paragraph Font" w:semiHidden="1" w:uiPriority="1" w:unhideWhenUsed="1"/>
+    <w:lsdException w:name="Default Paragraph Font" w:semiHidden="1" w:uiPriority="1" w:unhideWhenUsed="1" w:qFormat="1"/>
     <w:lsdException w:name="Body Text" w:semiHidden="1" w:unhideWhenUsed="1"/>
     <w:lsdException w:name="Body Text Indent" w:semiHidden="1" w:unhideWhenUsed="1"/>
     <w:lsdException w:name="List Continue" w:semiHidden="1" w:unhideWhenUsed="1"/>
@@ -441,109 +1341,106 @@
     <w:lsdException w:name="Table Grid" w:uiPriority="39"/>
     <w:lsdException w:name="Table Theme" w:semiHidden="1" w:unhideWhenUsed="1"/>
     <w:lsdException w:name="Placeholder Text" w:semiHidden="1"/>
-    <w:lsdException w:name="No Spacing" w:uiPriority="1" w:qFormat="1"/>
-    <w:lsdException w:name="Light Shading" w:uiPriority="60"/>
-    <w:lsdException w:name="Light List" w:uiPriority="61"/>
-    <w:lsdException w:name="Light Grid" w:uiPriority="62"/>
-    <w:lsdException w:name="Medium Shading 1" w:uiPriority="63"/>
-    <w:lsdException w:name="Medium Shading 2" w:uiPriority="64"/>
-    <w:lsdException w:name="Medium List 1" w:uiPriority="65"/>
-    <w:lsdException w:name="Medium List 2" w:uiPriority="66"/>
-    <w:lsdException w:name="Medium Grid 1" w:uiPriority="67"/>
-    <w:lsdException w:name="Medium Grid 2" w:uiPriority="68"/>
-    <w:lsdException w:name="Medium Grid 3" w:uiPriority="69"/>
-    <w:lsdException w:name="Dark List" w:uiPriority="70"/>
-    <w:lsdException w:name="Colorful Shading" w:uiPriority="71"/>
-    <w:lsdException w:name="Colorful List" w:uiPriority="72"/>
-    <w:lsdException w:name="Colorful Grid" w:uiPriority="73"/>
-    <w:lsdException w:name="Light Shading Accent 1" w:uiPriority="60"/>
-    <w:lsdException w:name="Light List Accent 1" w:uiPriority="61"/>
-    <w:lsdException w:name="Light Grid Accent 1" w:uiPriority="62"/>
-    <w:lsdException w:name="Medium Shading 1 Accent 1" w:uiPriority="63"/>
-    <w:lsdException w:name="Medium Shading 2 Accent 1" w:uiPriority="64"/>
-    <w:lsdException w:name="Medium List 1 Accent 1" w:uiPriority="65"/>
+    <w:lsdException w:name="Light Shading"/>
+    <w:lsdException w:name="Light List"/>
+    <w:lsdException w:name="Light Grid"/>
+    <w:lsdException w:name="Medium Shading 1"/>
+    <w:lsdException w:name="Medium Shading 2"/>
+    <w:lsdException w:name="Medium List 1"/>
+    <w:lsdException w:name="Medium List 2"/>
+    <w:lsdException w:name="Medium Grid 1"/>
+    <w:lsdException w:name="Medium Grid 2"/>
+    <w:lsdException w:name="Medium Grid 3"/>
+    <w:lsdException w:name="Dark List"/>
+    <w:lsdException w:name="Colorful Shading"/>
+    <w:lsdException w:name="Colorful List"/>
+    <w:lsdException w:name="Colorful Grid"/>
+    <w:lsdException w:name="Light Shading Accent 1"/>
+    <w:lsdException w:name="Light List Accent 1"/>
+    <w:lsdException w:name="Light Grid Accent 1"/>
+    <w:lsdException w:name="Medium Shading 1 Accent 1"/>
+    <w:lsdException w:name="Medium Shading 2 Accent 1"/>
+    <w:lsdException w:name="Medium List 1 Accent 1"/>
     <w:lsdException w:name="Revision" w:semiHidden="1"/>
     <w:lsdException w:name="List Paragraph" w:uiPriority="34" w:qFormat="1"/>
-    <w:lsdException w:name="Quote" w:uiPriority="29" w:qFormat="1"/>
-    <w:lsdException w:name="Intense Quote" w:uiPriority="30" w:qFormat="1"/>
-    <w:lsdException w:name="Medium List 2 Accent 1" w:uiPriority="66"/>
-    <w:lsdException w:name="Medium Grid 1 Accent 1" w:uiPriority="67"/>
-    <w:lsdException w:name="Medium Grid 2 Accent 1" w:uiPriority="68"/>
-    <w:lsdException w:name="Medium Grid 3 Accent 1" w:uiPriority="69"/>
-    <w:lsdException w:name="Dark List Accent 1" w:uiPriority="70"/>
-    <w:lsdException w:name="Colorful Shading Accent 1" w:uiPriority="71"/>
-    <w:lsdException w:name="Colorful List Accent 1" w:uiPriority="72"/>
-    <w:lsdException w:name="Colorful Grid Accent 1" w:uiPriority="73"/>
-    <w:lsdException w:name="Light Shading Accent 2" w:uiPriority="60"/>
-    <w:lsdException w:name="Light List Accent 2" w:uiPriority="61"/>
-    <w:lsdException w:name="Light Grid Accent 2" w:uiPriority="62"/>
-    <w:lsdException w:name="Medium Shading 1 Accent 2" w:uiPriority="63"/>
-    <w:lsdException w:name="Medium Shading 2 Accent 2" w:uiPriority="64"/>
-    <w:lsdException w:name="Medium List 1 Accent 2" w:uiPriority="65"/>
-    <w:lsdException w:name="Medium List 2 Accent 2" w:uiPriority="66"/>
-    <w:lsdException w:name="Medium Grid 1 Accent 2" w:uiPriority="67"/>
-    <w:lsdException w:name="Medium Grid 2 Accent 2" w:uiPriority="68"/>
-    <w:lsdException w:name="Medium Grid 3 Accent 2" w:uiPriority="69"/>
-    <w:lsdException w:name="Dark List Accent 2" w:uiPriority="70"/>
-    <w:lsdException w:name="Colorful Shading Accent 2" w:uiPriority="71"/>
-    <w:lsdException w:name="Colorful List Accent 2" w:uiPriority="72"/>
-    <w:lsdException w:name="Colorful Grid Accent 2" w:uiPriority="73"/>
-    <w:lsdException w:name="Light Shading Accent 3" w:uiPriority="60"/>
-    <w:lsdException w:name="Light List Accent 3" w:uiPriority="61"/>
-    <w:lsdException w:name="Light Grid Accent 3" w:uiPriority="62"/>
-    <w:lsdException w:name="Medium Shading 1 Accent 3" w:uiPriority="63"/>
-    <w:lsdException w:name="Medium Shading 2 Accent 3" w:uiPriority="64"/>
-    <w:lsdException w:name="Medium List 1 Accent 3" w:uiPriority="65"/>
-    <w:lsdException w:name="Medium List 2 Accent 3" w:uiPriority="66"/>
-    <w:lsdException w:name="Medium Grid 1 Accent 3" w:uiPriority="67"/>
-    <w:lsdException w:name="Medium Grid 2 Accent 3" w:uiPriority="68"/>
-    <w:lsdException w:name="Medium Grid 3 Accent 3" w:uiPriority="69"/>
-    <w:lsdException w:name="Dark List Accent 3" w:uiPriority="70"/>
-    <w:lsdException w:name="Colorful Shading Accent 3" w:uiPriority="71"/>
-    <w:lsdException w:name="Colorful List Accent 3" w:uiPriority="72"/>
-    <w:lsdException w:name="Colorful Grid Accent 3" w:uiPriority="73"/>
-    <w:lsdException w:name="Light Shading Accent 4" w:uiPriority="60"/>
-    <w:lsdException w:name="Light List Accent 4" w:uiPriority="61"/>
-    <w:lsdException w:name="Light Grid Accent 4" w:uiPriority="62"/>
-    <w:lsdException w:name="Medium Shading 1 Accent 4" w:uiPriority="63"/>
-    <w:lsdException w:name="Medium Shading 2 Accent 4" w:uiPriority="64"/>
-    <w:lsdException w:name="Medium List 1 Accent 4" w:uiPriority="65"/>
-    <w:lsdException w:name="Medium List 2 Accent 4" w:uiPriority="66"/>
-    <w:lsdException w:name="Medium Grid 1 Accent 4" w:uiPriority="67"/>
-    <w:lsdException w:name="Medium Grid 2 Accent 4" w:uiPriority="68"/>
-    <w:lsdException w:name="Medium Grid 3 Accent 4" w:uiPriority="69"/>
-    <w:lsdException w:name="Dark List Accent 4" w:uiPriority="70"/>
-    <w:lsdException w:name="Colorful Shading Accent 4" w:uiPriority="71"/>
-    <w:lsdException w:name="Colorful List Accent 4" w:uiPriority="72"/>
-    <w:lsdException w:name="Colorful Grid Accent 4" w:uiPriority="73"/>
-    <w:lsdException w:name="Light Shading Accent 5" w:uiPriority="60"/>
-    <w:lsdException w:name="Light List Accent 5" w:uiPriority="61"/>
-    <w:lsdException w:name="Light Grid Accent 5" w:uiPriority="62"/>
-    <w:lsdException w:name="Medium Shading 1 Accent 5" w:uiPriority="63"/>
-    <w:lsdException w:name="Medium Shading 2 Accent 5" w:uiPriority="64"/>
-    <w:lsdException w:name="Medium List 1 Accent 5" w:uiPriority="65"/>
-    <w:lsdException w:name="Medium List 2 Accent 5" w:uiPriority="66"/>
-    <w:lsdException w:name="Medium Grid 1 Accent 5" w:uiPriority="67"/>
-    <w:lsdException w:name="Medium Grid 2 Accent 5" w:uiPriority="68"/>
-    <w:lsdException w:name="Medium Grid 3 Accent 5" w:uiPriority="69"/>
-    <w:lsdException w:name="Dark List Accent 5" w:uiPriority="70"/>
-    <w:lsdException w:name="Colorful Shading Accent 5" w:uiPriority="71"/>
-    <w:lsdException w:name="Colorful List Accent 5" w:uiPriority="72"/>
-    <w:lsdException w:name="Colorful Grid Accent 5" w:uiPriority="73"/>
-    <w:lsdException w:name="Light Shading Accent 6" w:uiPriority="60"/>
-    <w:lsdException w:name="Light List Accent 6" w:uiPriority="61"/>
-    <w:lsdException w:name="Light Grid Accent 6" w:uiPriority="62"/>
-    <w:lsdException w:name="Medium Shading 1 Accent 6" w:uiPriority="63"/>
-    <w:lsdException w:name="Medium Shading 2 Accent 6" w:uiPriority="64"/>
-    <w:lsdException w:name="Medium List 1 Accent 6" w:uiPriority="65"/>
-    <w:lsdException w:name="Medium List 2 Accent 6" w:uiPriority="66"/>
-    <w:lsdException w:name="Medium Grid 1 Accent 6" w:uiPriority="67"/>
-    <w:lsdException w:name="Medium Grid 2 Accent 6" w:uiPriority="68"/>
-    <w:lsdException w:name="Medium Grid 3 Accent 6" w:uiPriority="69"/>
-    <w:lsdException w:name="Dark List Accent 6" w:uiPriority="70"/>
-    <w:lsdException w:name="Colorful Shading Accent 6" w:uiPriority="71"/>
-    <w:lsdException w:name="Colorful List Accent 6" w:uiPriority="72"/>
-    <w:lsdException w:name="Colorful Grid Accent 6" w:uiPriority="73"/>
+    <w:lsdException w:name="Medium List 2 Accent 1"/>
+    <w:lsdException w:name="Medium Grid 1 Accent 1"/>
+    <w:lsdException w:name="Medium Grid 2 Accent 1"/>
+    <w:lsdException w:name="Medium Grid 3 Accent 1"/>
+    <w:lsdException w:name="Dark List Accent 1"/>
+    <w:lsdException w:name="Colorful Shading Accent 1"/>
+    <w:lsdException w:name="Colorful List Accent 1"/>
+    <w:lsdException w:name="Colorful Grid Accent 1"/>
+    <w:lsdException w:name="Light Shading Accent 2"/>
+    <w:lsdException w:name="Light List Accent 2"/>
+    <w:lsdException w:name="Light Grid Accent 2"/>
+    <w:lsdException w:name="Medium Shading 1 Accent 2"/>
+    <w:lsdException w:name="Medium Shading 2 Accent 2"/>
+    <w:lsdException w:name="Medium List 1 Accent 2"/>
+    <w:lsdException w:name="Medium List 2 Accent 2"/>
+    <w:lsdException w:name="Medium Grid 1 Accent 2"/>
+    <w:lsdException w:name="Medium Grid 2 Accent 2"/>
+    <w:lsdException w:name="Medium Grid 3 Accent 2"/>
+    <w:lsdException w:name="Dark List Accent 2"/>
+    <w:lsdException w:name="Colorful Shading Accent 2"/>
+    <w:lsdException w:name="Colorful List Accent 2"/>
+    <w:lsdException w:name="Colorful Grid Accent 2"/>
+    <w:lsdException w:name="Light Shading Accent 3"/>
+    <w:lsdException w:name="Light List Accent 3"/>
+    <w:lsdException w:name="Light Grid Accent 3"/>
+    <w:lsdException w:name="Medium Shading 1 Accent 3"/>
+    <w:lsdException w:name="Medium Shading 2 Accent 3"/>
+    <w:lsdException w:name="Medium List 1 Accent 3"/>
+    <w:lsdException w:name="Medium List 2 Accent 3"/>
+    <w:lsdException w:name="Medium Grid 1 Accent 3"/>
+    <w:lsdException w:name="Medium Grid 2 Accent 3"/>
+    <w:lsdException w:name="Medium Grid 3 Accent 3"/>
+    <w:lsdException w:name="Dark List Accent 3"/>
+    <w:lsdException w:name="Colorful Shading Accent 3"/>
+    <w:lsdException w:name="Colorful List Accent 3"/>
+    <w:lsdException w:name="Colorful Grid Accent 3"/>
+    <w:lsdException w:name="Light Shading Accent 4"/>
+    <w:lsdException w:name="Light List Accent 4"/>
+    <w:lsdException w:name="Light Grid Accent 4"/>
+    <w:lsdException w:name="Medium Shading 1 Accent 4"/>
+    <w:lsdException w:name="Medium Shading 2 Accent 4"/>
+    <w:lsdException w:name="Medium List 1 Accent 4"/>
+    <w:lsdException w:name="Medium List 2 Accent 4"/>
+    <w:lsdException w:name="Medium Grid 1 Accent 4"/>
+    <w:lsdException w:name="Medium Grid 2 Accent 4"/>
+    <w:lsdException w:name="Medium Grid 3 Accent 4"/>
+    <w:lsdException w:name="Dark List Accent 4"/>
+    <w:lsdException w:name="Colorful Shading Accent 4"/>
+    <w:lsdException w:name="Colorful List Accent 4"/>
+    <w:lsdException w:name="Colorful Grid Accent 4"/>
+    <w:lsdException w:name="Light Shading Accent 5"/>
+    <w:lsdException w:name="Light List Accent 5"/>
+    <w:lsdException w:name="Light Grid Accent 5"/>
+    <w:lsdException w:name="Medium Shading 1 Accent 5"/>
+    <w:lsdException w:name="Medium Shading 2 Accent 5"/>
+    <w:lsdException w:name="Medium List 1 Accent 5"/>
+    <w:lsdException w:name="Medium List 2 Accent 5"/>
+    <w:lsdException w:name="Medium Grid 1 Accent 5"/>
+    <w:lsdException w:name="Medium Grid 2 Accent 5"/>
+    <w:lsdException w:name="Medium Grid 3 Accent 5"/>
+    <w:lsdException w:name="Dark List Accent 5"/>
+    <w:lsdException w:name="Colorful Shading Accent 5"/>
+    <w:lsdException w:name="Colorful List Accent 5"/>
+    <w:lsdException w:name="Colorful Grid Accent 5"/>
+    <w:lsdException w:name="Light Shading Accent 6"/>
+    <w:lsdException w:name="Light List Accent 6"/>
+    <w:lsdException w:name="Light Grid Accent 6"/>
+    <w:lsdException w:name="Medium Shading 1 Accent 6"/>
+    <w:lsdException w:name="Medium Shading 2 Accent 6"/>
+    <w:lsdException w:name="Medium List 1 Accent 6"/>
+    <w:lsdException w:name="Medium List 2 Accent 6"/>
+    <w:lsdException w:name="Medium Grid 1 Accent 6"/>
+    <w:lsdException w:name="Medium Grid 2 Accent 6"/>
+    <w:lsdException w:name="Medium Grid 3 Accent 6"/>
+    <w:lsdException w:name="Dark List Accent 6"/>
+    <w:lsdException w:name="Colorful Shading Accent 6"/>
+    <w:lsdException w:name="Colorful List Accent 6"/>
+    <w:lsdException w:name="Colorful Grid Accent 6"/>
     <w:lsdException w:name="Subtle Emphasis" w:uiPriority="19" w:qFormat="1"/>
     <w:lsdException w:name="Intense Emphasis" w:uiPriority="21" w:qFormat="1"/>
     <w:lsdException w:name="Subtle Reference" w:uiPriority="31" w:qFormat="1"/>
@@ -664,6 +1561,13 @@
   <w:style w:type="paragraph" w:default="1" w:styleId="Normal">
     <w:name w:val="Normal"/>
     <w:qFormat/>
+    <w:pPr>
+      <w:spacing w:after="160" w:line="259" w:lineRule="auto"/>
+    </w:pPr>
+    <w:rPr>
+      <w:sz w:val="22"/>
+      <w:szCs w:val="22"/>
+    </w:rPr>
   </w:style>
   <w:style w:type="character" w:default="1" w:styleId="Fontepargpadro">
     <w:name w:val="Default Paragraph Font"/>
@@ -697,7 +1601,6 @@
     <w:basedOn w:val="Normal"/>
     <w:uiPriority w:val="34"/>
     <w:qFormat/>
-    <w:rsid w:val="001E52EB"/>
     <w:pPr>
       <w:ind w:left="720"/>
       <w:contextualSpacing/>
@@ -749,7 +1652,7 @@
     </a:clrScheme>
     <a:fontScheme name="Office">
       <a:majorFont>
-        <a:latin typeface="Calibri Light" panose="020F0302020204030204"/>
+        <a:latin typeface="Calibri Light"/>
         <a:ea typeface=""/>
         <a:cs typeface=""/>
         <a:font script="Jpan" typeface="游ゴシック Light"/>
@@ -782,26 +1685,9 @@
         <a:font script="Viet" typeface="Times New Roman"/>
         <a:font script="Uigh" typeface="Microsoft Uighur"/>
         <a:font script="Geor" typeface="Sylfaen"/>
-        <a:font script="Armn" typeface="Arial"/>
-        <a:font script="Bugi" typeface="Leelawadee UI"/>
-        <a:font script="Bopo" typeface="Microsoft JhengHei"/>
-        <a:font script="Java" typeface="Javanese Text"/>
-        <a:font script="Lisu" typeface="Segoe UI"/>
-        <a:font script="Mymr" typeface="Myanmar Text"/>
-        <a:font script="Nkoo" typeface="Ebrima"/>
-        <a:font script="Olck" typeface="Nirmala UI"/>
-        <a:font script="Osma" typeface="Ebrima"/>
-        <a:font script="Phag" typeface="Phagspa"/>
-        <a:font script="Syrn" typeface="Estrangelo Edessa"/>
-        <a:font script="Syrj" typeface="Estrangelo Edessa"/>
-        <a:font script="Syre" typeface="Estrangelo Edessa"/>
-        <a:font script="Sora" typeface="Nirmala UI"/>
-        <a:font script="Tale" typeface="Microsoft Tai Le"/>
-        <a:font script="Talu" typeface="Microsoft New Tai Lue"/>
-        <a:font script="Tfng" typeface="Ebrima"/>
       </a:majorFont>
       <a:minorFont>
-        <a:latin typeface="Calibri" panose="020F0502020204030204"/>
+        <a:latin typeface="Calibri"/>
         <a:ea typeface=""/>
         <a:cs typeface=""/>
         <a:font script="Jpan" typeface="游明朝"/>
@@ -834,23 +1720,6 @@
         <a:font script="Viet" typeface="Arial"/>
         <a:font script="Uigh" typeface="Microsoft Uighur"/>
         <a:font script="Geor" typeface="Sylfaen"/>
-        <a:font script="Armn" typeface="Arial"/>
-        <a:font script="Bugi" typeface="Leelawadee UI"/>
-        <a:font script="Bopo" typeface="Microsoft JhengHei"/>
-        <a:font script="Java" typeface="Javanese Text"/>
-        <a:font script="Lisu" typeface="Segoe UI"/>
-        <a:font script="Mymr" typeface="Myanmar Text"/>
-        <a:font script="Nkoo" typeface="Ebrima"/>
-        <a:font script="Olck" typeface="Nirmala UI"/>
-        <a:font script="Osma" typeface="Ebrima"/>
-        <a:font script="Phag" typeface="Phagspa"/>
-        <a:font script="Syrn" typeface="Estrangelo Edessa"/>
-        <a:font script="Syrj" typeface="Estrangelo Edessa"/>
-        <a:font script="Syre" typeface="Estrangelo Edessa"/>
-        <a:font script="Sora" typeface="Nirmala UI"/>
-        <a:font script="Tale" typeface="Microsoft Tai Le"/>
-        <a:font script="Talu" typeface="Microsoft New Tai Lue"/>
-        <a:font script="Tfng" typeface="Ebrima"/>
       </a:minorFont>
     </a:fontScheme>
     <a:fmtScheme name="Office">
@@ -993,10 +1862,5 @@
   </a:themeElements>
   <a:objectDefaults/>
   <a:extraClrSchemeLst/>
-  <a:extLst>
-    <a:ext uri="{05A4C25C-085E-4340-85A3-A5531E510DB2}">
-      <thm15:themeFamily xmlns:thm15="http://schemas.microsoft.com/office/thememl/2012/main" name="Office Theme" id="{62F939B6-93AF-4DB8-9C6B-D6C7DFDC589F}" vid="{4A3C46E8-61CC-4603-A589-7422A47A8E4A}"/>
-    </a:ext>
-  </a:extLst>
 </a:theme>
 </file>
</xml_diff>